<commit_message>
Added Docs for Jan 3rd
</commit_message>
<xml_diff>
--- a/weeklyDocs/docs_122020.docx
+++ b/weeklyDocs/docs_122020.docx
@@ -30,7 +30,15 @@
           <w:sz w:val="24"/>
           <w:szCs w:val="24"/>
         </w:rPr>
-        <w:t xml:space="preserve"> [Dec. 20</w:t>
+        <w:t xml:space="preserve"> [</w:t>
+      </w:r>
+      <w:r>
+        <w:rPr>
+          <w:rStyle w:val="BookTitle"/>
+          <w:sz w:val="24"/>
+          <w:szCs w:val="24"/>
+        </w:rPr>
+        <w:t>Jan 3</w:t>
       </w:r>
       <w:r>
         <w:rPr>
@@ -39,7 +47,7 @@
           <w:szCs w:val="24"/>
           <w:vertAlign w:val="superscript"/>
         </w:rPr>
-        <w:t>th</w:t>
+        <w:t>rd</w:t>
       </w:r>
       <w:r>
         <w:rPr>
@@ -69,43 +77,7 @@
         </w:numPr>
       </w:pPr>
       <w:r>
-        <w:t>Variables</w:t>
-      </w:r>
-    </w:p>
-    <w:p>
-      <w:pPr>
-        <w:pStyle w:val="ListParagraph"/>
-        <w:numPr>
-          <w:ilvl w:val="1"/>
-          <w:numId w:val="9"/>
-        </w:numPr>
-      </w:pPr>
-      <w:r>
-        <w:t>Knowledge</w:t>
-      </w:r>
-    </w:p>
-    <w:p>
-      <w:pPr>
-        <w:pStyle w:val="ListParagraph"/>
-        <w:numPr>
-          <w:ilvl w:val="1"/>
-          <w:numId w:val="9"/>
-        </w:numPr>
-      </w:pPr>
-      <w:r>
-        <w:t>Comprehension</w:t>
-      </w:r>
-    </w:p>
-    <w:p>
-      <w:pPr>
-        <w:pStyle w:val="ListParagraph"/>
-        <w:numPr>
-          <w:ilvl w:val="1"/>
-          <w:numId w:val="9"/>
-        </w:numPr>
-      </w:pPr>
-      <w:r>
-        <w:t>Application</w:t>
+        <w:t>Prof. Comms.</w:t>
       </w:r>
     </w:p>
     <w:p>
@@ -117,90 +89,7 @@
         </w:numPr>
       </w:pPr>
       <w:r>
-        <w:t>Data</w:t>
-      </w:r>
-      <w:r>
-        <w:t xml:space="preserve"> </w:t>
-      </w:r>
-      <w:r>
-        <w:t>Types</w:t>
-      </w:r>
-    </w:p>
-    <w:p>
-      <w:pPr>
-        <w:pStyle w:val="ListParagraph"/>
-        <w:numPr>
-          <w:ilvl w:val="1"/>
-          <w:numId w:val="9"/>
-        </w:numPr>
-      </w:pPr>
-      <w:r>
-        <w:t>Knowledge</w:t>
-      </w:r>
-    </w:p>
-    <w:p>
-      <w:pPr>
-        <w:pStyle w:val="ListParagraph"/>
-        <w:numPr>
-          <w:ilvl w:val="1"/>
-          <w:numId w:val="9"/>
-        </w:numPr>
-      </w:pPr>
-      <w:r>
-        <w:t>Comprehension</w:t>
-      </w:r>
-      <w:bookmarkStart w:id="0" w:name="_GoBack"/>
-      <w:bookmarkEnd w:id="0"/>
-    </w:p>
-    <w:p>
-      <w:pPr>
-        <w:pStyle w:val="ListParagraph"/>
-        <w:numPr>
-          <w:ilvl w:val="1"/>
-          <w:numId w:val="9"/>
-        </w:numPr>
-      </w:pPr>
-      <w:r>
-        <w:t>Application</w:t>
-      </w:r>
-    </w:p>
-    <w:p>
-      <w:pPr>
-        <w:pStyle w:val="ListParagraph"/>
-        <w:numPr>
-          <w:ilvl w:val="0"/>
-          <w:numId w:val="9"/>
-        </w:numPr>
-      </w:pPr>
-      <w:r>
-        <w:t>REST APIs (pt1)</w:t>
-      </w:r>
-    </w:p>
-    <w:p>
-      <w:pPr>
-        <w:pStyle w:val="ListParagraph"/>
-        <w:numPr>
-          <w:ilvl w:val="1"/>
-          <w:numId w:val="9"/>
-        </w:numPr>
-      </w:pPr>
-      <w:r>
-        <w:t>Concept Check &amp; Anticipation Guide</w:t>
-      </w:r>
-    </w:p>
-    <w:p>
-      <w:pPr>
-        <w:pStyle w:val="ListParagraph"/>
-        <w:numPr>
-          <w:ilvl w:val="0"/>
-          <w:numId w:val="9"/>
-        </w:numPr>
-      </w:pPr>
-      <w:r>
-        <w:rPr>
-          <w:strike/>
-        </w:rPr>
-        <w:t>Corrections Made to all Documentation</w:t>
+        <w:t>Conditonal statements</w:t>
       </w:r>
     </w:p>
     <w:p>
@@ -219,18 +108,8 @@
           <w:numId w:val="8"/>
         </w:numPr>
       </w:pPr>
-      <w:r>
-        <w:t>Did your group complete the assignment this week?</w:t>
-      </w:r>
-    </w:p>
-    <w:p>
-      <w:pPr>
-        <w:pStyle w:val="ListParagraph"/>
-        <w:numPr>
-          <w:ilvl w:val="0"/>
-          <w:numId w:val="8"/>
-        </w:numPr>
-      </w:pPr>
+      <w:bookmarkStart w:id="0" w:name="_GoBack"/>
+      <w:bookmarkEnd w:id="0"/>
       <w:r>
         <w:t xml:space="preserve">Did you get </w:t>
       </w:r>
@@ -241,10 +120,7 @@
         <w:t xml:space="preserve"> pull request accepted this week</w:t>
       </w:r>
       <w:r>
-        <w:t xml:space="preserve">? </w:t>
-      </w:r>
-      <w:r>
-        <w:t>(At least one required)</w:t>
+        <w:t>? (At least one required)</w:t>
       </w:r>
     </w:p>
     <w:p>
@@ -2068,13 +1944,8 @@
       <w:pPr>
         <w:pStyle w:val="Heading1"/>
       </w:pPr>
-      <w:proofErr w:type="spellStart"/>
-      <w:r>
-        <w:t>Github</w:t>
-      </w:r>
-      <w:proofErr w:type="spellEnd"/>
-      <w:r>
-        <w:t xml:space="preserve"> Grading</w:t>
+      <w:r>
+        <w:t>Github Grading</w:t>
       </w:r>
     </w:p>
     <w:tbl>
@@ -4777,12 +4648,6 @@
 </file>
 
 <file path=customXml/item2.xml><?xml version="1.0" encoding="utf-8"?>
-<p:properties xmlns:p="http://schemas.microsoft.com/office/2006/metadata/properties" xmlns:xsi="http://www.w3.org/2001/XMLSchema-instance" xmlns:pc="http://schemas.microsoft.com/office/infopath/2007/PartnerControls">
-  <documentManagement/>
-</p:properties>
-</file>
-
-<file path=customXml/item3.xml><?xml version="1.0" encoding="utf-8"?>
 <ct:contentTypeSchema xmlns:ct="http://schemas.microsoft.com/office/2006/metadata/contentType" xmlns:ma="http://schemas.microsoft.com/office/2006/metadata/properties/metaAttributes" ct:_="" ma:_="" ma:contentTypeName="Document" ma:contentTypeID="0x010100ABA223F759147049B9D8A25DED07DD24" ma:contentTypeVersion="9" ma:contentTypeDescription="Create a new document." ma:contentTypeScope="" ma:versionID="78e24e8f5bb7e71d921d6cf1bb7d9b98">
   <xsd:schema xmlns:xsd="http://www.w3.org/2001/XMLSchema" xmlns:xs="http://www.w3.org/2001/XMLSchema" xmlns:p="http://schemas.microsoft.com/office/2006/metadata/properties" xmlns:ns3="cc9255bc-4d99-4f42-bba5-857cbcc6e725" targetNamespace="http://schemas.microsoft.com/office/2006/metadata/properties" ma:root="true" ma:fieldsID="3c2977f2d4b52f4ad6afbd6080d76537" ns3:_="">
     <xsd:import namespace="cc9255bc-4d99-4f42-bba5-857cbcc6e725"/>
@@ -4960,6 +4825,12 @@
 </ct:contentTypeSchema>
 </file>
 
+<file path=customXml/item3.xml><?xml version="1.0" encoding="utf-8"?>
+<p:properties xmlns:p="http://schemas.microsoft.com/office/2006/metadata/properties" xmlns:xsi="http://www.w3.org/2001/XMLSchema-instance" xmlns:pc="http://schemas.microsoft.com/office/infopath/2007/PartnerControls">
+  <documentManagement/>
+</p:properties>
+</file>
+
 <file path=customXml/item4.xml><?xml version="1.0" encoding="utf-8"?>
 <b:Sources xmlns:b="http://schemas.openxmlformats.org/officeDocument/2006/bibliography" xmlns="http://schemas.openxmlformats.org/officeDocument/2006/bibliography" SelectedStyle="\APASixthEditionOfficeOnline.xsl" StyleName="APA" Version="6"/>
 </file>
@@ -4973,15 +4844,6 @@
 </file>
 
 <file path=customXml/itemProps2.xml><?xml version="1.0" encoding="utf-8"?>
-<ds:datastoreItem xmlns:ds="http://schemas.openxmlformats.org/officeDocument/2006/customXml" ds:itemID="{9849282B-67B3-426A-88CF-06741A57A774}">
-  <ds:schemaRefs>
-    <ds:schemaRef ds:uri="http://schemas.microsoft.com/office/2006/metadata/properties"/>
-    <ds:schemaRef ds:uri="http://schemas.microsoft.com/office/infopath/2007/PartnerControls"/>
-  </ds:schemaRefs>
-</ds:datastoreItem>
-</file>
-
-<file path=customXml/itemProps3.xml><?xml version="1.0" encoding="utf-8"?>
 <ds:datastoreItem xmlns:ds="http://schemas.openxmlformats.org/officeDocument/2006/customXml" ds:itemID="{F5FE20DC-42C8-4B5D-A4A3-03092C04A3BA}">
   <ds:schemaRefs>
     <ds:schemaRef ds:uri="http://schemas.microsoft.com/office/2006/metadata/contentType"/>
@@ -4999,8 +4861,17 @@
 </ds:datastoreItem>
 </file>
 
+<file path=customXml/itemProps3.xml><?xml version="1.0" encoding="utf-8"?>
+<ds:datastoreItem xmlns:ds="http://schemas.openxmlformats.org/officeDocument/2006/customXml" ds:itemID="{9849282B-67B3-426A-88CF-06741A57A774}">
+  <ds:schemaRefs>
+    <ds:schemaRef ds:uri="http://schemas.microsoft.com/office/2006/metadata/properties"/>
+    <ds:schemaRef ds:uri="http://schemas.microsoft.com/office/infopath/2007/PartnerControls"/>
+  </ds:schemaRefs>
+</ds:datastoreItem>
+</file>
+
 <file path=customXml/itemProps4.xml><?xml version="1.0" encoding="utf-8"?>
-<ds:datastoreItem xmlns:ds="http://schemas.openxmlformats.org/officeDocument/2006/customXml" ds:itemID="{D6C6D7B3-FF4A-4B41-BCCE-A4E09A915CC7}">
+<ds:datastoreItem xmlns:ds="http://schemas.openxmlformats.org/officeDocument/2006/customXml" ds:itemID="{B3AD78E6-9D74-49DB-A2D0-34239DDDDD10}">
   <ds:schemaRefs>
     <ds:schemaRef ds:uri="http://schemas.openxmlformats.org/officeDocument/2006/bibliography"/>
   </ds:schemaRefs>

</xml_diff>